<commit_message>
Added comments to the requirements and design documents.
</commit_message>
<xml_diff>
--- a/Design Document For Vermontaholic.docx
+++ b/Design Document For Vermontaholic.docx
@@ -1,107 +1,105 @@
 
 <file path=word/document.xml><?xml version="1.0" encoding="utf-8"?>
-<w:document xmlns:mc="http://schemas.openxmlformats.org/markup-compatibility/2006" xmlns:o="urn:schemas-microsoft-com:office:office" xmlns:r="http://schemas.openxmlformats.org/officeDocument/2006/relationships" xmlns:m="http://schemas.openxmlformats.org/officeDocument/2006/math" xmlns:v="urn:schemas-microsoft-com:vml" xmlns:wp="http://schemas.openxmlformats.org/drawingml/2006/wordprocessingDrawing" xmlns:w10="urn:schemas-microsoft-com:office:word" xmlns:w="http://schemas.openxmlformats.org/wordprocessingml/2006/main" xmlns:wne="http://schemas.microsoft.com/office/word/2006/wordml" xmlns:sl="http://schemas.openxmlformats.org/schemaLibrary/2006/main" xmlns:a="http://schemas.openxmlformats.org/drawingml/2006/main" xmlns:pic="http://schemas.openxmlformats.org/drawingml/2006/picture" xmlns:c="http://schemas.openxmlformats.org/drawingml/2006/chart" xmlns:lc="http://schemas.openxmlformats.org/drawingml/2006/lockedCanvas" xmlns:dgm="http://schemas.openxmlformats.org/drawingml/2006/diagram" xmlns:wps="http://schemas.microsoft.com/office/word/2010/wordprocessingShape" xmlns:wpg="http://schemas.microsoft.com/office/word/2010/wordprocessingGroup" xmlns:w14="http://schemas.microsoft.com/office/word/2010/wordml" xmlns:w15="http://schemas.microsoft.com/office/word/2012/wordml">
+<w:document xmlns:o="urn:schemas-microsoft-com:office:office" xmlns:r="http://schemas.openxmlformats.org/officeDocument/2006/relationships" xmlns:v="urn:schemas-microsoft-com:vml" xmlns:w="http://schemas.openxmlformats.org/wordprocessingml/2006/main" xmlns:w10="urn:schemas-microsoft-com:office:word" xmlns:wp="http://schemas.openxmlformats.org/drawingml/2006/wordprocessingDrawing" xmlns:wps="http://schemas.microsoft.com/office/word/2010/wordprocessingShape" xmlns:wpg="http://schemas.microsoft.com/office/word/2010/wordprocessingGroup" xmlns:mc="http://schemas.openxmlformats.org/markup-compatibility/2006" xmlns:wp14="http://schemas.microsoft.com/office/word/2010/wordprocessingDrawing" xmlns:w14="http://schemas.microsoft.com/office/word/2010/wordml" mc:Ignorable="w14 wp14">
   <w:body>
     <w:p>
       <w:pPr>
         <w:pStyle w:val="Heading1"/>
+        <w:spacing w:before="400" w:after="120"/>
         <w:jc w:val="center"/>
         <w:rPr/>
       </w:pPr>
-      <w:bookmarkStart w:colFirst="0" w:colLast="0" w:name="_dvcmm5rmi8p9" w:id="0"/>
+      <w:bookmarkStart w:id="0" w:name="_dvcmm5rmi8p9"/>
       <w:bookmarkEnd w:id="0"/>
       <w:r>
-        <w:rPr>
-          <w:rtl w:val="0"/>
-        </w:rPr>
-        <w:t xml:space="preserve">Vermontaholic</w:t>
-      </w:r>
-      <w:r>
-        <w:rPr>
-          <w:rtl w:val="0"/>
-        </w:rPr>
-        <w:t xml:space="preserve"> Design Document</w:t>
-      </w:r>
-    </w:p>
-    <w:p>
-      <w:pPr>
-        <w:rPr/>
-      </w:pPr>
-      <w:r>
-        <w:rPr>
-          <w:rtl w:val="0"/>
-        </w:rPr>
-      </w:r>
-    </w:p>
-    <w:p>
-      <w:pPr>
-        <w:rPr/>
-      </w:pPr>
-      <w:r>
-        <w:rPr>
-          <w:rtl w:val="0"/>
-        </w:rPr>
+        <w:rPr/>
+        <w:t>Vermontaholic Design Document</w:t>
+      </w:r>
+    </w:p>
+    <w:p>
+      <w:pPr>
+        <w:pStyle w:val="Normal1"/>
+        <w:rPr/>
+      </w:pPr>
+      <w:r>
+        <w:rPr/>
+      </w:r>
+    </w:p>
+    <w:p>
+      <w:pPr>
+        <w:pStyle w:val="Normal1"/>
+        <w:rPr/>
+      </w:pPr>
+      <w:r>
+        <w:rPr/>
         <w:t xml:space="preserve">Vermontaholic is run by having a front end communicating with a backend. The two exchange information with the help of an JSON-based RESTful API. The front end is what the user sees and where the user input information to be sent to the backend. The back end is what processes the information sent from the front end. The back end takes the processed information and sends it back to the front end where the user sees it and makes their next move. </w:t>
       </w:r>
     </w:p>
     <w:p>
       <w:pPr>
+        <w:pStyle w:val="Normal1"/>
         <w:jc w:val="left"/>
         <w:rPr>
-          <w:b w:val="1"/>
+          <w:b/>
+          <w:b/>
         </w:rPr>
       </w:pPr>
       <w:r>
         <w:rPr>
-          <w:rtl w:val="0"/>
+          <w:b/>
         </w:rPr>
       </w:r>
     </w:p>
     <w:p>
       <w:pPr>
+        <w:pStyle w:val="Normal1"/>
         <w:jc w:val="left"/>
         <w:rPr/>
       </w:pPr>
       <w:r>
-        <w:rPr>
-          <w:rtl w:val="0"/>
-        </w:rPr>
-        <w:t xml:space="preserve">The back end will run on Lemuria with Python 3.6.9</w:t>
-      </w:r>
-    </w:p>
-    <w:p>
-      <w:pPr>
+        <w:rPr/>
+        <w:t>The back end will run on Lemuria with Python 3.6.9</w:t>
+      </w:r>
+    </w:p>
+    <w:p>
+      <w:pPr>
+        <w:pStyle w:val="Normal1"/>
         <w:jc w:val="left"/>
         <w:rPr/>
       </w:pPr>
       <w:r>
         <w:rPr/>
         <w:drawing>
-          <wp:inline distB="114300" distT="114300" distL="114300" distR="114300">
+          <wp:inline distT="0" distB="0" distL="0" distR="0">
             <wp:extent cx="2847975" cy="323850"/>
-            <wp:effectExtent b="0" l="0" r="0" t="0"/>
-            <wp:docPr id="1" name="image1.png"/>
-            <a:graphic>
+            <wp:effectExtent l="0" t="0" r="0" b="0"/>
+            <wp:docPr id="1" name="image1.png" descr=""/>
+            <wp:cNvGraphicFramePr>
+              <a:graphicFrameLocks xmlns:a="http://schemas.openxmlformats.org/drawingml/2006/main" noChangeAspect="1"/>
+            </wp:cNvGraphicFramePr>
+            <a:graphic xmlns:a="http://schemas.openxmlformats.org/drawingml/2006/main">
               <a:graphicData uri="http://schemas.openxmlformats.org/drawingml/2006/picture">
-                <pic:pic>
+                <pic:pic xmlns:pic="http://schemas.openxmlformats.org/drawingml/2006/picture">
                   <pic:nvPicPr>
-                    <pic:cNvPr id="0" name="image1.png"/>
-                    <pic:cNvPicPr preferRelativeResize="0"/>
+                    <pic:cNvPr id="1" name="image1.png" descr=""/>
+                    <pic:cNvPicPr>
+                      <a:picLocks noChangeAspect="1" noChangeArrowheads="1"/>
+                    </pic:cNvPicPr>
                   </pic:nvPicPr>
                   <pic:blipFill>
-                    <a:blip r:embed="rId6"/>
-                    <a:srcRect b="0" l="0" r="0" t="0"/>
+                    <a:blip r:embed="rId2"/>
                     <a:stretch>
                       <a:fillRect/>
                     </a:stretch>
                   </pic:blipFill>
-                  <pic:spPr>
+                  <pic:spPr bwMode="auto">
                     <a:xfrm>
                       <a:off x="0" y="0"/>
                       <a:ext cx="2847975" cy="323850"/>
                     </a:xfrm>
-                    <a:prstGeom prst="rect"/>
-                    <a:ln/>
+                    <a:prstGeom prst="rect">
+                      <a:avLst/>
+                    </a:prstGeom>
                   </pic:spPr>
                 </pic:pic>
               </a:graphicData>
@@ -109,68 +107,83 @@
           </wp:inline>
         </w:drawing>
       </w:r>
-      <w:r>
-        <w:rPr>
-          <w:rtl w:val="0"/>
-        </w:rPr>
-      </w:r>
-    </w:p>
-    <w:p>
-      <w:pPr>
+    </w:p>
+    <w:p>
+      <w:pPr>
+        <w:pStyle w:val="Normal1"/>
         <w:jc w:val="left"/>
         <w:rPr/>
       </w:pPr>
       <w:r>
-        <w:rPr>
-          <w:rtl w:val="0"/>
-        </w:rPr>
-      </w:r>
-    </w:p>
-    <w:p>
-      <w:pPr>
+        <w:rPr/>
+      </w:r>
+    </w:p>
+    <w:p>
+      <w:pPr>
+        <w:pStyle w:val="Normal1"/>
         <w:jc w:val="left"/>
         <w:rPr/>
       </w:pPr>
       <w:r>
-        <w:rPr>
-          <w:rtl w:val="0"/>
-        </w:rPr>
-        <w:t xml:space="preserve">The frontend will be transpiled on the client side and the static JS, HTML, and CSS files will be hosted on Netlify.</w:t>
-      </w:r>
-    </w:p>
-    <w:p>
-      <w:pPr>
+        <w:rPr/>
+        <w:t xml:space="preserve">The frontend will be transpiled on the client side and the static JS, HTML, and CSS files will be hosted on </w:t>
+      </w:r>
+      <w:commentRangeStart w:id="0"/>
+      <w:r>
+        <w:rPr/>
+        <w:t>Netlify</w:t>
+      </w:r>
+      <w:r>
+        <w:rPr/>
+      </w:r>
+      <w:commentRangeEnd w:id="0"/>
+      <w:r>
+        <w:commentReference w:id="0"/>
+      </w:r>
+      <w:r>
+        <w:rPr/>
+        <w:t>.</w:t>
+      </w:r>
+    </w:p>
+    <w:p>
+      <w:pPr>
+        <w:pStyle w:val="Normal1"/>
         <w:jc w:val="center"/>
         <w:rPr/>
       </w:pPr>
       <w:r>
         <w:rPr/>
         <w:drawing>
-          <wp:inline distB="114300" distT="114300" distL="114300" distR="114300">
-            <wp:extent cx="2593743" cy="4586288"/>
-            <wp:effectExtent b="0" l="0" r="0" t="0"/>
-            <wp:docPr id="2" name="image2.jpg"/>
-            <a:graphic>
+          <wp:inline distT="0" distB="0" distL="0" distR="0">
+            <wp:extent cx="2593975" cy="4586605"/>
+            <wp:effectExtent l="0" t="0" r="0" b="0"/>
+            <wp:docPr id="2" name="image2.jpg" descr=""/>
+            <wp:cNvGraphicFramePr>
+              <a:graphicFrameLocks xmlns:a="http://schemas.openxmlformats.org/drawingml/2006/main" noChangeAspect="1"/>
+            </wp:cNvGraphicFramePr>
+            <a:graphic xmlns:a="http://schemas.openxmlformats.org/drawingml/2006/main">
               <a:graphicData uri="http://schemas.openxmlformats.org/drawingml/2006/picture">
-                <pic:pic>
+                <pic:pic xmlns:pic="http://schemas.openxmlformats.org/drawingml/2006/picture">
                   <pic:nvPicPr>
-                    <pic:cNvPr id="0" name="image2.jpg"/>
-                    <pic:cNvPicPr preferRelativeResize="0"/>
+                    <pic:cNvPr id="2" name="image2.jpg" descr=""/>
+                    <pic:cNvPicPr>
+                      <a:picLocks noChangeAspect="1" noChangeArrowheads="1"/>
+                    </pic:cNvPicPr>
                   </pic:nvPicPr>
                   <pic:blipFill>
-                    <a:blip r:embed="rId7"/>
-                    <a:srcRect b="0" l="0" r="0" t="0"/>
+                    <a:blip r:embed="rId3"/>
                     <a:stretch>
                       <a:fillRect/>
                     </a:stretch>
                   </pic:blipFill>
-                  <pic:spPr>
+                  <pic:spPr bwMode="auto">
                     <a:xfrm>
                       <a:off x="0" y="0"/>
-                      <a:ext cx="2593743" cy="4586288"/>
+                      <a:ext cx="2593975" cy="4586605"/>
                     </a:xfrm>
-                    <a:prstGeom prst="rect"/>
-                    <a:ln/>
+                    <a:prstGeom prst="rect">
+                      <a:avLst/>
+                    </a:prstGeom>
                   </pic:spPr>
                 </pic:pic>
               </a:graphicData>
@@ -178,67 +191,146 @@
           </wp:inline>
         </w:drawing>
       </w:r>
-      <w:r>
-        <w:rPr>
-          <w:rtl w:val="0"/>
-        </w:rPr>
-      </w:r>
-    </w:p>
-    <w:p>
-      <w:pPr>
+    </w:p>
+    <w:p>
+      <w:pPr>
+        <w:pStyle w:val="Normal1"/>
         <w:jc w:val="left"/>
         <w:rPr/>
       </w:pPr>
       <w:r>
-        <w:rPr>
-          <w:rtl w:val="0"/>
-        </w:rPr>
+        <w:rPr/>
+        <w:commentReference w:id="1"/>
       </w:r>
     </w:p>
     <w:sectPr>
-      <w:pgSz w:h="15840" w:w="12240" w:orient="portrait"/>
-      <w:pgMar w:bottom="1440" w:top="1440" w:left="1440" w:right="1440" w:header="720" w:footer="720"/>
-      <w:pgNumType w:start="1"/>
+      <w:type w:val="nextPage"/>
+      <w:pgSz w:w="12240" w:h="15840"/>
+      <w:pgMar w:left="1440" w:right="1440" w:header="0" w:top="1440" w:footer="0" w:bottom="1440" w:gutter="0"/>
+      <w:pgNumType w:start="1" w:fmt="decimal"/>
+      <w:formProt w:val="false"/>
+      <w:textDirection w:val="lrTb"/>
+      <w:docGrid w:type="default" w:linePitch="100" w:charSpace="4096"/>
     </w:sectPr>
   </w:body>
 </w:document>
 </file>
 
-<file path=word/numbering.xml><?xml version="1.0" encoding="utf-8"?>
-<w:numbering xmlns:mc="http://schemas.openxmlformats.org/markup-compatibility/2006" xmlns:o="urn:schemas-microsoft-com:office:office" xmlns:r="http://schemas.openxmlformats.org/officeDocument/2006/relationships" xmlns:m="http://schemas.openxmlformats.org/officeDocument/2006/math" xmlns:v="urn:schemas-microsoft-com:vml" xmlns:wp="http://schemas.openxmlformats.org/drawingml/2006/wordprocessingDrawing" xmlns:w10="urn:schemas-microsoft-com:office:word" xmlns:w="http://schemas.openxmlformats.org/wordprocessingml/2006/main" xmlns:wne="http://schemas.microsoft.com/office/word/2006/wordml" xmlns:sl="http://schemas.openxmlformats.org/schemaLibrary/2006/main" xmlns:a="http://schemas.openxmlformats.org/drawingml/2006/main" xmlns:pic="http://schemas.openxmlformats.org/drawingml/2006/picture" xmlns:c="http://schemas.openxmlformats.org/drawingml/2006/chart" xmlns:lc="http://schemas.openxmlformats.org/drawingml/2006/lockedCanvas" xmlns:dgm="http://schemas.openxmlformats.org/drawingml/2006/diagram" xmlns:wps="http://schemas.microsoft.com/office/word/2010/wordprocessingShape" xmlns:wpg="http://schemas.microsoft.com/office/word/2010/wordprocessingGroup" xmlns:w14="http://schemas.microsoft.com/office/word/2010/wordml" xmlns:w15="http://schemas.microsoft.com/office/word/2012/wordml"/>
+<file path=word/comments.xml><?xml version="1.0" encoding="utf-8"?>
+<w:comments xmlns:o="urn:schemas-microsoft-com:office:office" xmlns:r="http://schemas.openxmlformats.org/officeDocument/2006/relationships" xmlns:v="urn:schemas-microsoft-com:vml" xmlns:w="http://schemas.openxmlformats.org/wordprocessingml/2006/main" xmlns:w10="urn:schemas-microsoft-com:office:word" xmlns:wp="http://schemas.openxmlformats.org/drawingml/2006/wordprocessingDrawing" xmlns:wps="http://schemas.microsoft.com/office/word/2010/wordprocessingShape" xmlns:wpg="http://schemas.microsoft.com/office/word/2010/wordprocessingGroup" xmlns:mc="http://schemas.openxmlformats.org/markup-compatibility/2006" xmlns:wp14="http://schemas.microsoft.com/office/word/2010/wordprocessingDrawing" xmlns:w14="http://schemas.microsoft.com/office/word/2010/wordml" mc:Ignorable="w14 wp14">
+  <w:comment w:id="0" w:author="Peter Chapin" w:date="2020-12-02T13:06:40Z" w:initials="PCC">
+    <w:p>
+      <w:r>
+        <w:rPr>
+          <w:rFonts w:eastAsia="Arial" w:cs="Arial" w:ascii="Arial" w:hAnsi="Arial"/>
+          <w:b w:val="false"/>
+          <w:bCs w:val="false"/>
+          <w:i w:val="false"/>
+          <w:iCs w:val="false"/>
+          <w:caps w:val="false"/>
+          <w:smallCaps w:val="false"/>
+          <w:strike w:val="false"/>
+          <w:dstrike w:val="false"/>
+          <w:outline w:val="false"/>
+          <w:shadow w:val="false"/>
+          <w:emboss w:val="false"/>
+          <w:imprint w:val="false"/>
+          <w:color w:val="auto"/>
+          <w:spacing w:val="0"/>
+          <w:w w:val="100"/>
+          <w:kern w:val="0"/>
+          <w:position w:val="0"/>
+          <w:sz w:val="20"/>
+          <w:szCs w:val="22"/>
+          <w:u w:val="none"/>
+          <w:vertAlign w:val="baseline"/>
+          <w:em w:val="none"/>
+          <w:lang w:bidi="hi-IN" w:eastAsia="zh-CN" w:val="en"/>
+        </w:rPr>
+        <w:t>I’m curious as to why you want to use Netlify instead of Lemuria to host the static pages. I’m not familiar with Netlify, can you tell me a little about it?</w:t>
+      </w:r>
+    </w:p>
+  </w:comment>
+  <w:comment w:id="1" w:author="Peter Chapin" w:date="2020-12-02T13:07:43Z" w:initials="PCC">
+    <w:p>
+      <w:r>
+        <w:rPr>
+          <w:rFonts w:eastAsia="Arial" w:cs="Arial" w:ascii="Arial" w:hAnsi="Arial"/>
+          <w:b w:val="false"/>
+          <w:bCs w:val="false"/>
+          <w:i w:val="false"/>
+          <w:iCs w:val="false"/>
+          <w:caps w:val="false"/>
+          <w:smallCaps w:val="false"/>
+          <w:strike w:val="false"/>
+          <w:dstrike w:val="false"/>
+          <w:outline w:val="false"/>
+          <w:shadow w:val="false"/>
+          <w:emboss w:val="false"/>
+          <w:imprint w:val="false"/>
+          <w:color w:val="auto"/>
+          <w:spacing w:val="0"/>
+          <w:w w:val="100"/>
+          <w:kern w:val="0"/>
+          <w:position w:val="0"/>
+          <w:sz w:val="20"/>
+          <w:szCs w:val="22"/>
+          <w:u w:val="none"/>
+          <w:vertAlign w:val="baseline"/>
+          <w:em w:val="none"/>
+          <w:lang w:bidi="hi-IN" w:eastAsia="zh-CN" w:val="en"/>
+        </w:rPr>
+        <w:t>This is a very limited document. It should also contain comments about the structure of your code and maybe, in your case, something about your deployment strategy since that seems a little unusual (I think?). For example: what is the Python code doing? What is the structure of your database (tables, keys, datatypes, etc.)? There is a lot left to say.</w:t>
+      </w:r>
+    </w:p>
+  </w:comment>
+</w:comments>
 </file>
 
 <file path=word/styles.xml><?xml version="1.0" encoding="utf-8"?>
-<w:styles xmlns:mc="http://schemas.openxmlformats.org/markup-compatibility/2006" xmlns:o="urn:schemas-microsoft-com:office:office" xmlns:r="http://schemas.openxmlformats.org/officeDocument/2006/relationships" xmlns:m="http://schemas.openxmlformats.org/officeDocument/2006/math" xmlns:v="urn:schemas-microsoft-com:vml" xmlns:wp="http://schemas.openxmlformats.org/drawingml/2006/wordprocessingDrawing" xmlns:w10="urn:schemas-microsoft-com:office:word" xmlns:w="http://schemas.openxmlformats.org/wordprocessingml/2006/main" xmlns:wne="http://schemas.microsoft.com/office/word/2006/wordml" xmlns:sl="http://schemas.openxmlformats.org/schemaLibrary/2006/main" xmlns:a="http://schemas.openxmlformats.org/drawingml/2006/main" xmlns:pic="http://schemas.openxmlformats.org/drawingml/2006/picture" xmlns:c="http://schemas.openxmlformats.org/drawingml/2006/chart" xmlns:lc="http://schemas.openxmlformats.org/drawingml/2006/lockedCanvas" xmlns:dgm="http://schemas.openxmlformats.org/drawingml/2006/diagram" xmlns:wps="http://schemas.microsoft.com/office/word/2010/wordprocessingShape" xmlns:wpg="http://schemas.microsoft.com/office/word/2010/wordprocessingGroup" xmlns:w14="http://schemas.microsoft.com/office/word/2010/wordml" xmlns:w15="http://schemas.microsoft.com/office/word/2012/wordml">
+<w:styles xmlns:w="http://schemas.openxmlformats.org/wordprocessingml/2006/main" xmlns:w14="http://schemas.microsoft.com/office/word/2010/wordml" xmlns:mc="http://schemas.openxmlformats.org/markup-compatibility/2006" mc:Ignorable="w14">
   <w:docDefaults>
     <w:rPrDefault>
       <w:rPr>
-        <w:rFonts w:ascii="Arial" w:cs="Arial" w:eastAsia="Arial" w:hAnsi="Arial"/>
+        <w:rFonts w:ascii="Arial" w:hAnsi="Arial" w:eastAsia="Arial" w:cs="Arial"/>
         <w:sz w:val="22"/>
         <w:szCs w:val="22"/>
-        <w:lang w:val="en"/>
+        <w:lang w:val="en" w:eastAsia="zh-CN" w:bidi="hi-IN"/>
       </w:rPr>
     </w:rPrDefault>
     <w:pPrDefault>
       <w:pPr>
-        <w:spacing w:line="276" w:lineRule="auto"/>
+        <w:suppressAutoHyphens w:val="true"/>
       </w:pPr>
     </w:pPrDefault>
   </w:docDefaults>
-  <w:style w:type="paragraph" w:styleId="Normal" w:default="1">
-    <w:name w:val="normal"/>
-  </w:style>
-  <w:style w:type="table" w:styleId="TableNormal" w:default="1">
-    <w:name w:val="Table Normal"/>
+  <w:style w:type="paragraph" w:styleId="Normal">
+    <w:name w:val="Normal"/>
+    <w:qFormat/>
+    <w:pPr>
+      <w:widowControl/>
+      <w:bidi w:val="0"/>
+      <w:spacing w:lineRule="auto" w:line="276" w:before="0" w:after="0"/>
+      <w:jc w:val="left"/>
+    </w:pPr>
+    <w:rPr>
+      <w:rFonts w:ascii="Arial" w:hAnsi="Arial" w:eastAsia="Arial" w:cs="Arial"/>
+      <w:color w:val="auto"/>
+      <w:kern w:val="0"/>
+      <w:sz w:val="22"/>
+      <w:szCs w:val="22"/>
+      <w:lang w:val="en" w:eastAsia="zh-CN" w:bidi="hi-IN"/>
+    </w:rPr>
   </w:style>
   <w:style w:type="paragraph" w:styleId="Heading1">
-    <w:name w:val="heading 1"/>
-    <w:basedOn w:val="Normal"/>
-    <w:next w:val="Normal"/>
-    <w:pPr>
-      <w:keepNext w:val="1"/>
-      <w:keepLines w:val="1"/>
-      <w:spacing w:after="120" w:before="400" w:lineRule="auto"/>
+    <w:name w:val="Heading 1"/>
+    <w:basedOn w:val="Normal1"/>
+    <w:next w:val="Normal1"/>
+    <w:qFormat/>
+    <w:pPr>
+      <w:keepNext w:val="true"/>
+      <w:keepLines/>
+      <w:spacing w:lineRule="auto" w:line="240" w:before="400" w:after="120"/>
     </w:pPr>
     <w:rPr>
       <w:sz w:val="40"/>
@@ -246,44 +338,47 @@
     </w:rPr>
   </w:style>
   <w:style w:type="paragraph" w:styleId="Heading2">
-    <w:name w:val="heading 2"/>
-    <w:basedOn w:val="Normal"/>
-    <w:next w:val="Normal"/>
-    <w:pPr>
-      <w:keepNext w:val="1"/>
-      <w:keepLines w:val="1"/>
-      <w:spacing w:after="120" w:before="360" w:lineRule="auto"/>
-    </w:pPr>
-    <w:rPr>
-      <w:b w:val="0"/>
+    <w:name w:val="Heading 2"/>
+    <w:basedOn w:val="Normal1"/>
+    <w:next w:val="Normal1"/>
+    <w:qFormat/>
+    <w:pPr>
+      <w:keepNext w:val="true"/>
+      <w:keepLines/>
+      <w:spacing w:lineRule="auto" w:line="240" w:before="360" w:after="120"/>
+    </w:pPr>
+    <w:rPr>
+      <w:b w:val="false"/>
       <w:sz w:val="32"/>
       <w:szCs w:val="32"/>
     </w:rPr>
   </w:style>
   <w:style w:type="paragraph" w:styleId="Heading3">
-    <w:name w:val="heading 3"/>
-    <w:basedOn w:val="Normal"/>
-    <w:next w:val="Normal"/>
-    <w:pPr>
-      <w:keepNext w:val="1"/>
-      <w:keepLines w:val="1"/>
-      <w:spacing w:after="80" w:before="320" w:lineRule="auto"/>
-    </w:pPr>
-    <w:rPr>
-      <w:b w:val="0"/>
+    <w:name w:val="Heading 3"/>
+    <w:basedOn w:val="Normal1"/>
+    <w:next w:val="Normal1"/>
+    <w:qFormat/>
+    <w:pPr>
+      <w:keepNext w:val="true"/>
+      <w:keepLines/>
+      <w:spacing w:lineRule="auto" w:line="240" w:before="320" w:after="80"/>
+    </w:pPr>
+    <w:rPr>
+      <w:b w:val="false"/>
       <w:color w:val="434343"/>
       <w:sz w:val="28"/>
       <w:szCs w:val="28"/>
     </w:rPr>
   </w:style>
   <w:style w:type="paragraph" w:styleId="Heading4">
-    <w:name w:val="heading 4"/>
-    <w:basedOn w:val="Normal"/>
-    <w:next w:val="Normal"/>
-    <w:pPr>
-      <w:keepNext w:val="1"/>
-      <w:keepLines w:val="1"/>
-      <w:spacing w:after="80" w:before="280" w:lineRule="auto"/>
+    <w:name w:val="Heading 4"/>
+    <w:basedOn w:val="Normal1"/>
+    <w:next w:val="Normal1"/>
+    <w:qFormat/>
+    <w:pPr>
+      <w:keepNext w:val="true"/>
+      <w:keepLines/>
+      <w:spacing w:lineRule="auto" w:line="240" w:before="280" w:after="80"/>
     </w:pPr>
     <w:rPr>
       <w:color w:val="666666"/>
@@ -292,13 +387,14 @@
     </w:rPr>
   </w:style>
   <w:style w:type="paragraph" w:styleId="Heading5">
-    <w:name w:val="heading 5"/>
-    <w:basedOn w:val="Normal"/>
-    <w:next w:val="Normal"/>
-    <w:pPr>
-      <w:keepNext w:val="1"/>
-      <w:keepLines w:val="1"/>
-      <w:spacing w:after="80" w:before="240" w:lineRule="auto"/>
+    <w:name w:val="Heading 5"/>
+    <w:basedOn w:val="Normal1"/>
+    <w:next w:val="Normal1"/>
+    <w:qFormat/>
+    <w:pPr>
+      <w:keepNext w:val="true"/>
+      <w:keepLines/>
+      <w:spacing w:lineRule="auto" w:line="240" w:before="240" w:after="80"/>
     </w:pPr>
     <w:rPr>
       <w:color w:val="666666"/>
@@ -307,29 +403,107 @@
     </w:rPr>
   </w:style>
   <w:style w:type="paragraph" w:styleId="Heading6">
-    <w:name w:val="heading 6"/>
-    <w:basedOn w:val="Normal"/>
-    <w:next w:val="Normal"/>
-    <w:pPr>
-      <w:keepNext w:val="1"/>
-      <w:keepLines w:val="1"/>
-      <w:spacing w:after="80" w:before="240" w:lineRule="auto"/>
-    </w:pPr>
-    <w:rPr>
-      <w:i w:val="1"/>
+    <w:name w:val="Heading 6"/>
+    <w:basedOn w:val="Normal1"/>
+    <w:next w:val="Normal1"/>
+    <w:qFormat/>
+    <w:pPr>
+      <w:keepNext w:val="true"/>
+      <w:keepLines/>
+      <w:spacing w:lineRule="auto" w:line="240" w:before="240" w:after="80"/>
+    </w:pPr>
+    <w:rPr>
+      <w:i/>
       <w:color w:val="666666"/>
       <w:sz w:val="22"/>
       <w:szCs w:val="22"/>
     </w:rPr>
   </w:style>
+  <w:style w:type="paragraph" w:styleId="Heading">
+    <w:name w:val="Heading"/>
+    <w:basedOn w:val="Normal"/>
+    <w:next w:val="TextBody"/>
+    <w:qFormat/>
+    <w:pPr>
+      <w:keepNext w:val="true"/>
+      <w:spacing w:before="240" w:after="120"/>
+    </w:pPr>
+    <w:rPr>
+      <w:rFonts w:ascii="Liberation Sans" w:hAnsi="Liberation Sans" w:eastAsia="Noto Sans CJK SC" w:cs="Lohit Devanagari"/>
+      <w:sz w:val="28"/>
+      <w:szCs w:val="28"/>
+    </w:rPr>
+  </w:style>
+  <w:style w:type="paragraph" w:styleId="TextBody">
+    <w:name w:val="Body Text"/>
+    <w:basedOn w:val="Normal"/>
+    <w:pPr>
+      <w:spacing w:lineRule="auto" w:line="276" w:before="0" w:after="140"/>
+    </w:pPr>
+    <w:rPr/>
+  </w:style>
+  <w:style w:type="paragraph" w:styleId="List">
+    <w:name w:val="List"/>
+    <w:basedOn w:val="TextBody"/>
+    <w:pPr/>
+    <w:rPr>
+      <w:rFonts w:cs="Lohit Devanagari"/>
+    </w:rPr>
+  </w:style>
+  <w:style w:type="paragraph" w:styleId="Caption">
+    <w:name w:val="Caption"/>
+    <w:basedOn w:val="Normal"/>
+    <w:qFormat/>
+    <w:pPr>
+      <w:suppressLineNumbers/>
+      <w:spacing w:before="120" w:after="120"/>
+    </w:pPr>
+    <w:rPr>
+      <w:rFonts w:cs="Lohit Devanagari"/>
+      <w:i/>
+      <w:iCs/>
+      <w:sz w:val="24"/>
+      <w:szCs w:val="24"/>
+    </w:rPr>
+  </w:style>
+  <w:style w:type="paragraph" w:styleId="Index">
+    <w:name w:val="Index"/>
+    <w:basedOn w:val="Normal"/>
+    <w:qFormat/>
+    <w:pPr>
+      <w:suppressLineNumbers/>
+    </w:pPr>
+    <w:rPr>
+      <w:rFonts w:cs="Lohit Devanagari"/>
+    </w:rPr>
+  </w:style>
+  <w:style w:type="paragraph" w:styleId="Normal1" w:default="1">
+    <w:name w:val="LO-normal"/>
+    <w:qFormat/>
+    <w:pPr>
+      <w:widowControl/>
+      <w:bidi w:val="0"/>
+      <w:spacing w:lineRule="auto" w:line="276" w:before="0" w:after="0"/>
+      <w:jc w:val="left"/>
+    </w:pPr>
+    <w:rPr>
+      <w:rFonts w:ascii="Arial" w:hAnsi="Arial" w:eastAsia="Arial" w:cs="Arial"/>
+      <w:color w:val="auto"/>
+      <w:kern w:val="0"/>
+      <w:sz w:val="22"/>
+      <w:szCs w:val="22"/>
+      <w:lang w:val="en" w:eastAsia="zh-CN" w:bidi="hi-IN"/>
+    </w:rPr>
+  </w:style>
   <w:style w:type="paragraph" w:styleId="Title">
     <w:name w:val="Title"/>
-    <w:basedOn w:val="Normal"/>
-    <w:next w:val="Normal"/>
-    <w:pPr>
-      <w:keepNext w:val="1"/>
-      <w:keepLines w:val="1"/>
-      <w:spacing w:after="60" w:before="0" w:lineRule="auto"/>
+    <w:basedOn w:val="Normal1"/>
+    <w:next w:val="Normal1"/>
+    <w:qFormat/>
+    <w:pPr>
+      <w:keepNext w:val="true"/>
+      <w:keepLines/>
+      <w:spacing w:lineRule="auto" w:line="240" w:before="0" w:after="60"/>
     </w:pPr>
     <w:rPr>
       <w:sz w:val="52"/>
@@ -338,20 +512,24 @@
   </w:style>
   <w:style w:type="paragraph" w:styleId="Subtitle">
     <w:name w:val="Subtitle"/>
-    <w:basedOn w:val="Normal"/>
-    <w:next w:val="Normal"/>
-    <w:pPr>
-      <w:keepNext w:val="1"/>
-      <w:keepLines w:val="1"/>
-      <w:spacing w:after="320" w:before="0" w:lineRule="auto"/>
-    </w:pPr>
-    <w:rPr>
-      <w:rFonts w:ascii="Arial" w:cs="Arial" w:eastAsia="Arial" w:hAnsi="Arial"/>
-      <w:i w:val="0"/>
+    <w:basedOn w:val="Normal1"/>
+    <w:next w:val="Normal1"/>
+    <w:qFormat/>
+    <w:pPr>
+      <w:keepNext w:val="true"/>
+      <w:keepLines/>
+      <w:spacing w:lineRule="auto" w:line="240" w:before="0" w:after="320"/>
+    </w:pPr>
+    <w:rPr>
+      <w:rFonts w:ascii="Arial" w:hAnsi="Arial" w:eastAsia="Arial" w:cs="Arial"/>
+      <w:i w:val="false"/>
       <w:color w:val="666666"/>
       <w:sz w:val="30"/>
       <w:szCs w:val="30"/>
     </w:rPr>
+  </w:style>
+  <w:style w:type="table" w:default="1" w:styleId="TableNormal">
+    <w:name w:val="Table Normal"/>
   </w:style>
 </w:styles>
 </file>

</xml_diff>